<commit_message>
Update Employees - Requirements And Questions.docx
</commit_message>
<xml_diff>
--- a/docs/Employee_Module/Employees - Requirements And Questions.docx
+++ b/docs/Employee_Module/Employees - Requirements And Questions.docx
@@ -237,7 +237,7 @@
             <w:pPr>
               <w:jc w:val="center"/>
               <w:rPr>
-                <w:rFonts w:cstheme="minorHAnsi" w:hint="cs"/>
+                <w:rFonts w:cstheme="minorHAnsi"/>
                 <w:rtl/>
               </w:rPr>
             </w:pPr>
@@ -403,10 +403,30 @@
             <w:pPr>
               <w:jc w:val="center"/>
               <w:rPr>
-                <w:rFonts w:cstheme="minorHAnsi"/>
-                <w:rtl/>
-              </w:rPr>
-            </w:pPr>
+                <w:rFonts w:cstheme="minorHAnsi" w:hint="eastAsia"/>
+                <w:lang w:eastAsia="ja-JP"/>
+              </w:rPr>
+            </w:pPr>
+            <w:r>
+              <w:rPr>
+                <w:rFonts w:cstheme="minorHAnsi" w:hint="cs"/>
+              </w:rPr>
+              <w:t>D</w:t>
+            </w:r>
+            <w:r>
+              <w:rPr>
+                <w:rFonts w:cstheme="minorHAnsi" w:hint="eastAsia"/>
+                <w:lang w:eastAsia="ja-JP"/>
+              </w:rPr>
+              <w:t>o</w:t>
+            </w:r>
+            <w:r>
+              <w:rPr>
+                <w:rFonts w:cstheme="minorHAnsi"/>
+                <w:lang w:eastAsia="ja-JP"/>
+              </w:rPr>
+              <w:t>ne</w:t>
+            </w:r>
           </w:p>
         </w:tc>
       </w:tr>
@@ -552,10 +572,16 @@
             <w:pPr>
               <w:jc w:val="center"/>
               <w:rPr>
-                <w:rFonts w:cstheme="minorHAnsi"/>
-                <w:rtl/>
-              </w:rPr>
-            </w:pPr>
+                <w:rFonts w:cstheme="minorHAnsi" w:hint="cs"/>
+                <w:rtl/>
+              </w:rPr>
+            </w:pPr>
+            <w:r>
+              <w:rPr>
+                <w:rFonts w:cstheme="minorHAnsi"/>
+              </w:rPr>
+              <w:t>Done</w:t>
+            </w:r>
           </w:p>
         </w:tc>
       </w:tr>
@@ -696,9 +722,28 @@
               <w:jc w:val="center"/>
               <w:rPr>
                 <w:rFonts w:cstheme="minorHAnsi"/>
-                <w:rtl/>
-              </w:rPr>
-            </w:pPr>
+              </w:rPr>
+            </w:pPr>
+            <w:r>
+              <w:rPr>
+                <w:rFonts w:cstheme="minorHAnsi" w:hint="cs"/>
+              </w:rPr>
+              <w:t>D</w:t>
+            </w:r>
+            <w:r>
+              <w:rPr>
+                <w:rFonts w:cstheme="minorHAnsi" w:hint="eastAsia"/>
+                <w:lang w:eastAsia="ja-JP"/>
+              </w:rPr>
+              <w:t>o</w:t>
+            </w:r>
+            <w:r>
+              <w:rPr>
+                <w:rFonts w:cstheme="minorHAnsi"/>
+                <w:lang w:eastAsia="ja-JP"/>
+              </w:rPr>
+              <w:t>ne</w:t>
+            </w:r>
           </w:p>
         </w:tc>
       </w:tr>
@@ -855,10 +900,30 @@
             <w:pPr>
               <w:jc w:val="center"/>
               <w:rPr>
-                <w:rFonts w:cstheme="minorHAnsi"/>
-                <w:rtl/>
-              </w:rPr>
-            </w:pPr>
+                <w:rFonts w:cstheme="minorHAnsi" w:hint="cs"/>
+                <w:rtl/>
+              </w:rPr>
+            </w:pPr>
+            <w:r>
+              <w:rPr>
+                <w:rFonts w:cstheme="minorHAnsi" w:hint="cs"/>
+              </w:rPr>
+              <w:t>D</w:t>
+            </w:r>
+            <w:r>
+              <w:rPr>
+                <w:rFonts w:cstheme="minorHAnsi" w:hint="eastAsia"/>
+                <w:lang w:eastAsia="ja-JP"/>
+              </w:rPr>
+              <w:t>o</w:t>
+            </w:r>
+            <w:r>
+              <w:rPr>
+                <w:rFonts w:cstheme="minorHAnsi"/>
+                <w:lang w:eastAsia="ja-JP"/>
+              </w:rPr>
+              <w:t>ne</w:t>
+            </w:r>
           </w:p>
         </w:tc>
       </w:tr>
@@ -1001,6 +1066,26 @@
                 <w:rtl/>
               </w:rPr>
             </w:pPr>
+            <w:r>
+              <w:rPr>
+                <w:rFonts w:cstheme="minorHAnsi" w:hint="cs"/>
+              </w:rPr>
+              <w:t>D</w:t>
+            </w:r>
+            <w:r>
+              <w:rPr>
+                <w:rFonts w:cstheme="minorHAnsi" w:hint="eastAsia"/>
+                <w:lang w:eastAsia="ja-JP"/>
+              </w:rPr>
+              <w:t>o</w:t>
+            </w:r>
+            <w:r>
+              <w:rPr>
+                <w:rFonts w:cstheme="minorHAnsi"/>
+                <w:lang w:eastAsia="ja-JP"/>
+              </w:rPr>
+              <w:t>ne</w:t>
+            </w:r>
           </w:p>
         </w:tc>
       </w:tr>
@@ -1164,6 +1249,26 @@
                 <w:rtl/>
               </w:rPr>
             </w:pPr>
+            <w:r>
+              <w:rPr>
+                <w:rFonts w:cstheme="minorHAnsi" w:hint="cs"/>
+              </w:rPr>
+              <w:t>D</w:t>
+            </w:r>
+            <w:r>
+              <w:rPr>
+                <w:rFonts w:cstheme="minorHAnsi" w:hint="eastAsia"/>
+                <w:lang w:eastAsia="ja-JP"/>
+              </w:rPr>
+              <w:t>o</w:t>
+            </w:r>
+            <w:r>
+              <w:rPr>
+                <w:rFonts w:cstheme="minorHAnsi"/>
+                <w:lang w:eastAsia="ja-JP"/>
+              </w:rPr>
+              <w:t>ne</w:t>
+            </w:r>
           </w:p>
         </w:tc>
       </w:tr>
@@ -1320,6 +1425,26 @@
                 <w:rtl/>
               </w:rPr>
             </w:pPr>
+            <w:r>
+              <w:rPr>
+                <w:rFonts w:cstheme="minorHAnsi" w:hint="cs"/>
+              </w:rPr>
+              <w:t>D</w:t>
+            </w:r>
+            <w:r>
+              <w:rPr>
+                <w:rFonts w:cstheme="minorHAnsi" w:hint="eastAsia"/>
+                <w:lang w:eastAsia="ja-JP"/>
+              </w:rPr>
+              <w:t>o</w:t>
+            </w:r>
+            <w:r>
+              <w:rPr>
+                <w:rFonts w:cstheme="minorHAnsi"/>
+                <w:lang w:eastAsia="ja-JP"/>
+              </w:rPr>
+              <w:t>ne</w:t>
+            </w:r>
           </w:p>
         </w:tc>
       </w:tr>
@@ -1478,10 +1603,30 @@
             <w:pPr>
               <w:jc w:val="center"/>
               <w:rPr>
-                <w:rFonts w:cstheme="minorHAnsi"/>
-                <w:rtl/>
-              </w:rPr>
-            </w:pPr>
+                <w:rFonts w:cstheme="minorHAnsi" w:hint="cs"/>
+                <w:rtl/>
+              </w:rPr>
+            </w:pPr>
+            <w:r>
+              <w:rPr>
+                <w:rFonts w:cstheme="minorHAnsi" w:hint="cs"/>
+              </w:rPr>
+              <w:t>D</w:t>
+            </w:r>
+            <w:r>
+              <w:rPr>
+                <w:rFonts w:cstheme="minorHAnsi" w:hint="eastAsia"/>
+                <w:lang w:eastAsia="ja-JP"/>
+              </w:rPr>
+              <w:t>o</w:t>
+            </w:r>
+            <w:r>
+              <w:rPr>
+                <w:rFonts w:cstheme="minorHAnsi"/>
+                <w:lang w:eastAsia="ja-JP"/>
+              </w:rPr>
+              <w:t>ne</w:t>
+            </w:r>
           </w:p>
         </w:tc>
       </w:tr>
@@ -1644,6 +1789,26 @@
                 <w:rtl/>
               </w:rPr>
             </w:pPr>
+            <w:r>
+              <w:rPr>
+                <w:rFonts w:cstheme="minorHAnsi" w:hint="cs"/>
+              </w:rPr>
+              <w:t>D</w:t>
+            </w:r>
+            <w:r>
+              <w:rPr>
+                <w:rFonts w:cstheme="minorHAnsi" w:hint="eastAsia"/>
+                <w:lang w:eastAsia="ja-JP"/>
+              </w:rPr>
+              <w:t>o</w:t>
+            </w:r>
+            <w:r>
+              <w:rPr>
+                <w:rFonts w:cstheme="minorHAnsi"/>
+                <w:lang w:eastAsia="ja-JP"/>
+              </w:rPr>
+              <w:t>ne</w:t>
+            </w:r>
           </w:p>
         </w:tc>
       </w:tr>
@@ -1792,6 +1957,26 @@
                 <w:rtl/>
               </w:rPr>
             </w:pPr>
+            <w:r>
+              <w:rPr>
+                <w:rFonts w:cstheme="minorHAnsi" w:hint="cs"/>
+              </w:rPr>
+              <w:t>D</w:t>
+            </w:r>
+            <w:r>
+              <w:rPr>
+                <w:rFonts w:cstheme="minorHAnsi" w:hint="eastAsia"/>
+                <w:lang w:eastAsia="ja-JP"/>
+              </w:rPr>
+              <w:t>o</w:t>
+            </w:r>
+            <w:r>
+              <w:rPr>
+                <w:rFonts w:cstheme="minorHAnsi"/>
+                <w:lang w:eastAsia="ja-JP"/>
+              </w:rPr>
+              <w:t>ne</w:t>
+            </w:r>
           </w:p>
         </w:tc>
       </w:tr>
@@ -1966,10 +2151,30 @@
             <w:pPr>
               <w:jc w:val="center"/>
               <w:rPr>
-                <w:rFonts w:cstheme="minorHAnsi"/>
-                <w:rtl/>
-              </w:rPr>
-            </w:pPr>
+                <w:rFonts w:cstheme="minorHAnsi" w:hint="cs"/>
+                <w:rtl/>
+              </w:rPr>
+            </w:pPr>
+            <w:r>
+              <w:rPr>
+                <w:rFonts w:cstheme="minorHAnsi" w:hint="cs"/>
+              </w:rPr>
+              <w:t>D</w:t>
+            </w:r>
+            <w:r>
+              <w:rPr>
+                <w:rFonts w:cstheme="minorHAnsi" w:hint="eastAsia"/>
+                <w:lang w:eastAsia="ja-JP"/>
+              </w:rPr>
+              <w:t>o</w:t>
+            </w:r>
+            <w:r>
+              <w:rPr>
+                <w:rFonts w:cstheme="minorHAnsi"/>
+                <w:lang w:eastAsia="ja-JP"/>
+              </w:rPr>
+              <w:t>ne</w:t>
+            </w:r>
           </w:p>
         </w:tc>
       </w:tr>
@@ -2069,23 +2274,7 @@
                 <w:rFonts w:cstheme="minorHAnsi"/>
                 <w:lang w:eastAsia="ja-JP"/>
               </w:rPr>
-              <w:t xml:space="preserve"> to specify the </w:t>
-            </w:r>
-            <w:proofErr w:type="gramStart"/>
-            <w:r>
-              <w:rPr>
-                <w:rFonts w:cstheme="minorHAnsi"/>
-                <w:lang w:eastAsia="ja-JP"/>
-              </w:rPr>
-              <w:t>work days</w:t>
-            </w:r>
-            <w:proofErr w:type="gramEnd"/>
-            <w:r>
-              <w:rPr>
-                <w:rFonts w:cstheme="minorHAnsi"/>
-                <w:lang w:eastAsia="ja-JP"/>
-              </w:rPr>
-              <w:t xml:space="preserve"> and shift hours</w:t>
+              <w:t xml:space="preserve"> to specify the work days and shift hours</w:t>
             </w:r>
             <w:r>
               <w:rPr>
@@ -2156,6 +2345,26 @@
                 <w:rtl/>
               </w:rPr>
             </w:pPr>
+            <w:r>
+              <w:rPr>
+                <w:rFonts w:cstheme="minorHAnsi" w:hint="cs"/>
+              </w:rPr>
+              <w:t>D</w:t>
+            </w:r>
+            <w:r>
+              <w:rPr>
+                <w:rFonts w:cstheme="minorHAnsi" w:hint="eastAsia"/>
+                <w:lang w:eastAsia="ja-JP"/>
+              </w:rPr>
+              <w:t>o</w:t>
+            </w:r>
+            <w:r>
+              <w:rPr>
+                <w:rFonts w:cstheme="minorHAnsi"/>
+                <w:lang w:eastAsia="ja-JP"/>
+              </w:rPr>
+              <w:t>ne</w:t>
+            </w:r>
           </w:p>
         </w:tc>
       </w:tr>
@@ -2326,6 +2535,26 @@
                 <w:rFonts w:cstheme="minorHAnsi"/>
               </w:rPr>
             </w:pPr>
+            <w:r>
+              <w:rPr>
+                <w:rFonts w:cstheme="minorHAnsi" w:hint="cs"/>
+              </w:rPr>
+              <w:t>D</w:t>
+            </w:r>
+            <w:r>
+              <w:rPr>
+                <w:rFonts w:cstheme="minorHAnsi" w:hint="eastAsia"/>
+                <w:lang w:eastAsia="ja-JP"/>
+              </w:rPr>
+              <w:t>o</w:t>
+            </w:r>
+            <w:r>
+              <w:rPr>
+                <w:rFonts w:cstheme="minorHAnsi"/>
+                <w:lang w:eastAsia="ja-JP"/>
+              </w:rPr>
+              <w:t>ne</w:t>
+            </w:r>
           </w:p>
         </w:tc>
       </w:tr>
@@ -2469,10 +2698,30 @@
             <w:pPr>
               <w:jc w:val="center"/>
               <w:rPr>
-                <w:rFonts w:cstheme="minorHAnsi"/>
-                <w:rtl/>
-              </w:rPr>
-            </w:pPr>
+                <w:rFonts w:cstheme="minorHAnsi" w:hint="cs"/>
+                <w:rtl/>
+              </w:rPr>
+            </w:pPr>
+            <w:r>
+              <w:rPr>
+                <w:rFonts w:cstheme="minorHAnsi" w:hint="cs"/>
+              </w:rPr>
+              <w:t>D</w:t>
+            </w:r>
+            <w:r>
+              <w:rPr>
+                <w:rFonts w:cstheme="minorHAnsi" w:hint="eastAsia"/>
+                <w:lang w:eastAsia="ja-JP"/>
+              </w:rPr>
+              <w:t>o</w:t>
+            </w:r>
+            <w:r>
+              <w:rPr>
+                <w:rFonts w:cstheme="minorHAnsi"/>
+                <w:lang w:eastAsia="ja-JP"/>
+              </w:rPr>
+              <w:t>ne</w:t>
+            </w:r>
           </w:p>
         </w:tc>
       </w:tr>
@@ -2629,10 +2878,30 @@
             <w:pPr>
               <w:jc w:val="center"/>
               <w:rPr>
-                <w:rFonts w:cstheme="minorHAnsi"/>
-                <w:rtl/>
-              </w:rPr>
-            </w:pPr>
+                <w:rFonts w:cstheme="minorHAnsi" w:hint="cs"/>
+                <w:rtl/>
+              </w:rPr>
+            </w:pPr>
+            <w:r>
+              <w:rPr>
+                <w:rFonts w:cstheme="minorHAnsi" w:hint="cs"/>
+              </w:rPr>
+              <w:t>D</w:t>
+            </w:r>
+            <w:r>
+              <w:rPr>
+                <w:rFonts w:cstheme="minorHAnsi" w:hint="eastAsia"/>
+                <w:lang w:eastAsia="ja-JP"/>
+              </w:rPr>
+              <w:t>o</w:t>
+            </w:r>
+            <w:r>
+              <w:rPr>
+                <w:rFonts w:cstheme="minorHAnsi"/>
+                <w:lang w:eastAsia="ja-JP"/>
+              </w:rPr>
+              <w:t>ne</w:t>
+            </w:r>
           </w:p>
         </w:tc>
       </w:tr>
@@ -2733,21 +3002,7 @@
               <w:rPr>
                 <w:rFonts w:cstheme="minorHAnsi"/>
               </w:rPr>
-              <w:t xml:space="preserve">or every product cancellation at the register, the system should save the following cancellation details: cancelled product id, cancelling employee id, </w:t>
-            </w:r>
-            <w:proofErr w:type="gramStart"/>
-            <w:r>
-              <w:rPr>
-                <w:rFonts w:cstheme="minorHAnsi"/>
-              </w:rPr>
-              <w:t>date</w:t>
-            </w:r>
-            <w:proofErr w:type="gramEnd"/>
-            <w:r>
-              <w:rPr>
-                <w:rFonts w:cstheme="minorHAnsi"/>
-              </w:rPr>
-              <w:t xml:space="preserve"> and time of cancellation, in order to track the activity of the shift workers.</w:t>
+              <w:t>or every product cancellation at the register, the system should save the following cancellation details: cancelled product id, cancelling employee id, date and time of cancellation, in order to track the activity of the shift workers.</w:t>
             </w:r>
           </w:p>
         </w:tc>
@@ -2804,10 +3059,30 @@
             <w:pPr>
               <w:jc w:val="center"/>
               <w:rPr>
-                <w:rFonts w:cstheme="minorHAnsi"/>
-                <w:rtl/>
-              </w:rPr>
-            </w:pPr>
+                <w:rFonts w:cstheme="minorHAnsi" w:hint="cs"/>
+                <w:rtl/>
+              </w:rPr>
+            </w:pPr>
+            <w:r>
+              <w:rPr>
+                <w:rFonts w:cstheme="minorHAnsi" w:hint="cs"/>
+              </w:rPr>
+              <w:t>D</w:t>
+            </w:r>
+            <w:r>
+              <w:rPr>
+                <w:rFonts w:cstheme="minorHAnsi" w:hint="eastAsia"/>
+                <w:lang w:eastAsia="ja-JP"/>
+              </w:rPr>
+              <w:t>o</w:t>
+            </w:r>
+            <w:r>
+              <w:rPr>
+                <w:rFonts w:cstheme="minorHAnsi"/>
+                <w:lang w:eastAsia="ja-JP"/>
+              </w:rPr>
+              <w:t>ne</w:t>
+            </w:r>
           </w:p>
         </w:tc>
       </w:tr>
@@ -2990,9 +3265,28 @@
               <w:jc w:val="center"/>
               <w:rPr>
                 <w:rFonts w:cstheme="minorHAnsi"/>
-                <w:rtl/>
-              </w:rPr>
-            </w:pPr>
+              </w:rPr>
+            </w:pPr>
+            <w:r>
+              <w:rPr>
+                <w:rFonts w:cstheme="minorHAnsi" w:hint="cs"/>
+              </w:rPr>
+              <w:t>D</w:t>
+            </w:r>
+            <w:r>
+              <w:rPr>
+                <w:rFonts w:cstheme="minorHAnsi" w:hint="eastAsia"/>
+                <w:lang w:eastAsia="ja-JP"/>
+              </w:rPr>
+              <w:t>o</w:t>
+            </w:r>
+            <w:r>
+              <w:rPr>
+                <w:rFonts w:cstheme="minorHAnsi"/>
+                <w:lang w:eastAsia="ja-JP"/>
+              </w:rPr>
+              <w:t>ne</w:t>
+            </w:r>
           </w:p>
         </w:tc>
       </w:tr>
@@ -3054,7 +3348,7 @@
             <w:pPr>
               <w:jc w:val="center"/>
               <w:rPr>
-                <w:rFonts w:cstheme="minorHAnsi" w:hint="cs"/>
+                <w:rFonts w:cstheme="minorHAnsi"/>
                 <w:rtl/>
               </w:rPr>
             </w:pPr>
@@ -3189,6 +3483,26 @@
                 <w:rtl/>
               </w:rPr>
             </w:pPr>
+            <w:r>
+              <w:rPr>
+                <w:rFonts w:cstheme="minorHAnsi" w:hint="cs"/>
+              </w:rPr>
+              <w:t>D</w:t>
+            </w:r>
+            <w:r>
+              <w:rPr>
+                <w:rFonts w:cstheme="minorHAnsi" w:hint="eastAsia"/>
+                <w:lang w:eastAsia="ja-JP"/>
+              </w:rPr>
+              <w:t>o</w:t>
+            </w:r>
+            <w:r>
+              <w:rPr>
+                <w:rFonts w:cstheme="minorHAnsi"/>
+                <w:lang w:eastAsia="ja-JP"/>
+              </w:rPr>
+              <w:t>ne</w:t>
+            </w:r>
           </w:p>
         </w:tc>
       </w:tr>
@@ -3284,21 +3598,7 @@
               <w:rPr>
                 <w:rFonts w:cstheme="minorHAnsi"/>
               </w:rPr>
-              <w:t xml:space="preserve">The system should support managing </w:t>
-            </w:r>
-            <w:proofErr w:type="gramStart"/>
-            <w:r>
-              <w:rPr>
-                <w:rFonts w:cstheme="minorHAnsi"/>
-              </w:rPr>
-              <w:t>a number of</w:t>
-            </w:r>
-            <w:proofErr w:type="gramEnd"/>
-            <w:r>
-              <w:rPr>
-                <w:rFonts w:cstheme="minorHAnsi"/>
-              </w:rPr>
-              <w:t xml:space="preserve"> different branches, each branch should have an HR manager and should be able to manage its employees and shifts</w:t>
+              <w:t>The system should support managing a number of different branches, each branch should have an HR manager and should be able to manage its employees and shifts</w:t>
             </w:r>
             <w:r>
               <w:rPr>
@@ -3364,10 +3664,30 @@
             <w:pPr>
               <w:jc w:val="center"/>
               <w:rPr>
-                <w:rFonts w:cstheme="minorHAnsi"/>
-                <w:rtl/>
-              </w:rPr>
-            </w:pPr>
+                <w:rFonts w:cstheme="minorHAnsi" w:hint="cs"/>
+                <w:rtl/>
+              </w:rPr>
+            </w:pPr>
+            <w:r>
+              <w:rPr>
+                <w:rFonts w:cstheme="minorHAnsi" w:hint="cs"/>
+              </w:rPr>
+              <w:t>D</w:t>
+            </w:r>
+            <w:r>
+              <w:rPr>
+                <w:rFonts w:cstheme="minorHAnsi" w:hint="eastAsia"/>
+                <w:lang w:eastAsia="ja-JP"/>
+              </w:rPr>
+              <w:t>o</w:t>
+            </w:r>
+            <w:r>
+              <w:rPr>
+                <w:rFonts w:cstheme="minorHAnsi"/>
+                <w:lang w:eastAsia="ja-JP"/>
+              </w:rPr>
+              <w:t>ne</w:t>
+            </w:r>
           </w:p>
         </w:tc>
       </w:tr>
@@ -3529,10 +3849,30 @@
             <w:pPr>
               <w:jc w:val="center"/>
               <w:rPr>
-                <w:rFonts w:cstheme="minorHAnsi"/>
-                <w:rtl/>
-              </w:rPr>
-            </w:pPr>
+                <w:rFonts w:cstheme="minorHAnsi" w:hint="cs"/>
+                <w:rtl/>
+              </w:rPr>
+            </w:pPr>
+            <w:r>
+              <w:rPr>
+                <w:rFonts w:cstheme="minorHAnsi" w:hint="cs"/>
+              </w:rPr>
+              <w:t>D</w:t>
+            </w:r>
+            <w:r>
+              <w:rPr>
+                <w:rFonts w:cstheme="minorHAnsi" w:hint="eastAsia"/>
+                <w:lang w:eastAsia="ja-JP"/>
+              </w:rPr>
+              <w:t>o</w:t>
+            </w:r>
+            <w:r>
+              <w:rPr>
+                <w:rFonts w:cstheme="minorHAnsi"/>
+                <w:lang w:eastAsia="ja-JP"/>
+              </w:rPr>
+              <w:t>ne</w:t>
+            </w:r>
           </w:p>
         </w:tc>
       </w:tr>
@@ -3720,10 +4060,30 @@
             <w:pPr>
               <w:jc w:val="center"/>
               <w:rPr>
-                <w:rFonts w:cstheme="minorHAnsi"/>
-                <w:rtl/>
-              </w:rPr>
-            </w:pPr>
+                <w:rFonts w:cstheme="minorHAnsi" w:hint="cs"/>
+                <w:rtl/>
+              </w:rPr>
+            </w:pPr>
+            <w:r>
+              <w:rPr>
+                <w:rFonts w:cstheme="minorHAnsi" w:hint="cs"/>
+              </w:rPr>
+              <w:t>D</w:t>
+            </w:r>
+            <w:r>
+              <w:rPr>
+                <w:rFonts w:cstheme="minorHAnsi" w:hint="eastAsia"/>
+                <w:lang w:eastAsia="ja-JP"/>
+              </w:rPr>
+              <w:t>o</w:t>
+            </w:r>
+            <w:r>
+              <w:rPr>
+                <w:rFonts w:cstheme="minorHAnsi"/>
+                <w:lang w:eastAsia="ja-JP"/>
+              </w:rPr>
+              <w:t>ne</w:t>
+            </w:r>
           </w:p>
         </w:tc>
       </w:tr>
@@ -3844,7 +4204,31 @@
               <w:rPr>
                 <w:rFonts w:cstheme="minorHAnsi"/>
               </w:rPr>
-              <w:t>Cleaner, Steward and General Employee. It won't be possible to add new roles.</w:t>
+              <w:t>Cleaner, Steward</w:t>
+            </w:r>
+            <w:r>
+              <w:rPr>
+                <w:rFonts w:cstheme="minorHAnsi"/>
+              </w:rPr>
+              <w:t xml:space="preserve">, </w:t>
+            </w:r>
+            <w:r>
+              <w:rPr>
+                <w:rFonts w:cstheme="minorHAnsi"/>
+              </w:rPr>
+              <w:t>General Employee</w:t>
+            </w:r>
+            <w:r>
+              <w:rPr>
+                <w:rFonts w:cstheme="minorHAnsi"/>
+              </w:rPr>
+              <w:t xml:space="preserve"> and Driver</w:t>
+            </w:r>
+            <w:r>
+              <w:rPr>
+                <w:rFonts w:cstheme="minorHAnsi"/>
+              </w:rPr>
+              <w:t>. It won't be possible to add new roles.</w:t>
             </w:r>
           </w:p>
         </w:tc>
@@ -3902,6 +4286,26 @@
                 <w:rtl/>
               </w:rPr>
             </w:pPr>
+            <w:r>
+              <w:rPr>
+                <w:rFonts w:cstheme="minorHAnsi" w:hint="cs"/>
+              </w:rPr>
+              <w:t>D</w:t>
+            </w:r>
+            <w:r>
+              <w:rPr>
+                <w:rFonts w:cstheme="minorHAnsi" w:hint="eastAsia"/>
+                <w:lang w:eastAsia="ja-JP"/>
+              </w:rPr>
+              <w:t>o</w:t>
+            </w:r>
+            <w:r>
+              <w:rPr>
+                <w:rFonts w:cstheme="minorHAnsi"/>
+                <w:lang w:eastAsia="ja-JP"/>
+              </w:rPr>
+              <w:t>ne</w:t>
+            </w:r>
           </w:p>
         </w:tc>
       </w:tr>
@@ -4063,10 +4467,30 @@
             <w:pPr>
               <w:jc w:val="center"/>
               <w:rPr>
-                <w:rFonts w:cstheme="minorHAnsi"/>
-                <w:rtl/>
-              </w:rPr>
-            </w:pPr>
+                <w:rFonts w:cstheme="minorHAnsi" w:hint="cs"/>
+                <w:rtl/>
+              </w:rPr>
+            </w:pPr>
+            <w:r>
+              <w:rPr>
+                <w:rFonts w:cstheme="minorHAnsi" w:hint="cs"/>
+              </w:rPr>
+              <w:t>D</w:t>
+            </w:r>
+            <w:r>
+              <w:rPr>
+                <w:rFonts w:cstheme="minorHAnsi" w:hint="eastAsia"/>
+                <w:lang w:eastAsia="ja-JP"/>
+              </w:rPr>
+              <w:t>o</w:t>
+            </w:r>
+            <w:r>
+              <w:rPr>
+                <w:rFonts w:cstheme="minorHAnsi"/>
+                <w:lang w:eastAsia="ja-JP"/>
+              </w:rPr>
+              <w:t>ne</w:t>
+            </w:r>
           </w:p>
         </w:tc>
       </w:tr>
@@ -4233,10 +4657,30 @@
             <w:pPr>
               <w:jc w:val="center"/>
               <w:rPr>
-                <w:rFonts w:cstheme="minorHAnsi"/>
-                <w:rtl/>
-              </w:rPr>
-            </w:pPr>
+                <w:rFonts w:cstheme="minorHAnsi" w:hint="eastAsia"/>
+                <w:lang w:eastAsia="ja-JP"/>
+              </w:rPr>
+            </w:pPr>
+            <w:r>
+              <w:rPr>
+                <w:rFonts w:cstheme="minorHAnsi" w:hint="cs"/>
+              </w:rPr>
+              <w:t>B</w:t>
+            </w:r>
+            <w:r>
+              <w:rPr>
+                <w:rFonts w:cstheme="minorHAnsi" w:hint="eastAsia"/>
+                <w:lang w:eastAsia="ja-JP"/>
+              </w:rPr>
+              <w:t>a</w:t>
+            </w:r>
+            <w:r>
+              <w:rPr>
+                <w:rFonts w:cstheme="minorHAnsi"/>
+                <w:lang w:eastAsia="ja-JP"/>
+              </w:rPr>
+              <w:t>cklog</w:t>
+            </w:r>
           </w:p>
         </w:tc>
       </w:tr>

</xml_diff>